<commit_message>
update Makefile for upload
</commit_message>
<xml_diff>
--- a/report.docx
+++ b/report.docx
@@ -102,14 +102,12 @@
         </w:rPr>
         <w:t>工作站（</w:t>
       </w:r>
-      <w:proofErr w:type="spellStart"/>
       <w:r>
         <w:t>g</w:t>
       </w:r>
       <w:r>
         <w:t>cc</w:t>
       </w:r>
-      <w:proofErr w:type="spellEnd"/>
       <w:r>
         <w:rPr>
           <w:rFonts w:hint="eastAsia"/>
@@ -210,11 +208,9 @@
         </w:rPr>
         <w:t>將</w:t>
       </w:r>
-      <w:proofErr w:type="spellStart"/>
       <w:r>
         <w:t>Makefile</w:t>
       </w:r>
-      <w:proofErr w:type="spellEnd"/>
       <w:r>
         <w:rPr>
           <w:rFonts w:hint="eastAsia"/>
@@ -267,193 +263,508 @@
         <w:rPr>
           <w:rFonts w:hint="eastAsia"/>
         </w:rPr>
-        <w:t>於終端介面</w:t>
+        <w:t>於終端介面」）</w:t>
+      </w:r>
+      <w:r>
+        <w:rPr>
+          <w:rFonts w:hint="eastAsia"/>
+        </w:rPr>
+        <w:t>即可，或也可以在設定好環境變數的情況下使用以下指令執行：</w:t>
+      </w:r>
+    </w:p>
+    <w:p>
+      <w:pPr>
+        <w:ind w:leftChars="200" w:left="480"/>
+        <w:rPr>
+          <w:rFonts w:eastAsia="新細明體" w:cstheme="minorHAnsi"/>
+          <w:kern w:val="0"/>
+        </w:rPr>
+      </w:pPr>
+      <w:r>
+        <w:rPr>
+          <w:rFonts w:eastAsia="新細明體" w:cstheme="minorHAnsi"/>
+          <w:kern w:val="0"/>
+        </w:rPr>
+        <w:t>g++ -O3 -I$(SRIPATH) -w --std=c++11 -c mydisambig.cpp</w:t>
+      </w:r>
+    </w:p>
+    <w:p>
+      <w:pPr>
+        <w:ind w:leftChars="200" w:left="480"/>
+        <w:rPr>
+          <w:rFonts w:eastAsia="新細明體" w:cstheme="minorHAnsi" w:hint="eastAsia"/>
+          <w:kern w:val="0"/>
+        </w:rPr>
+      </w:pPr>
+      <w:r>
+        <w:rPr>
+          <w:rFonts w:eastAsia="新細明體" w:cstheme="minorHAnsi"/>
+          <w:kern w:val="0"/>
+        </w:rPr>
+        <w:t>g++ -o mydisambig mydisambig.o $(SRIPATH)/lib/$(MACHINE_TYPE)/liboolm.a $(SRIPATH)/lib/i$(MACHINE_TYPE)/libdstruct.a /$(SRIPATH)/lib/i$(MACHINE_TYPE)/libmisc.a</w:t>
+      </w:r>
+    </w:p>
+    <w:p>
+      <w:r>
+        <w:rPr>
+          <w:rFonts w:hint="eastAsia"/>
+        </w:rPr>
+        <w:t>三、</w:t>
       </w:r>
       <w:bookmarkStart w:id="0" w:name="_GoBack"/>
       <w:bookmarkEnd w:id="0"/>
       <w:r>
-        <w:rPr>
-          <w:rFonts w:hint="eastAsia"/>
-        </w:rPr>
-        <w:t>」）</w:t>
-      </w:r>
-      <w:r>
-        <w:rPr>
-          <w:rFonts w:hint="eastAsia"/>
-        </w:rPr>
-        <w:t>即可，或也可以在設定好環境變數的情況下使用以下指令執行：</w:t>
-      </w:r>
-    </w:p>
-    <w:p>
-      <w:pPr>
-        <w:ind w:leftChars="200" w:left="480"/>
-        <w:rPr>
-          <w:rFonts w:eastAsia="新細明體" w:cstheme="minorHAnsi" w:hint="eastAsia"/>
-          <w:kern w:val="0"/>
-        </w:rPr>
-      </w:pPr>
-      <w:r>
-        <w:rPr>
-          <w:rFonts w:eastAsia="新細明體" w:cstheme="minorHAnsi"/>
-          <w:kern w:val="0"/>
-        </w:rPr>
-        <w:t>g++ -O3 -I$(SRIPATH) -w --</w:t>
-      </w:r>
-      <w:proofErr w:type="spellStart"/>
-      <w:r>
-        <w:rPr>
-          <w:rFonts w:eastAsia="新細明體" w:cstheme="minorHAnsi"/>
-          <w:kern w:val="0"/>
-        </w:rPr>
-        <w:t>std</w:t>
-      </w:r>
-      <w:proofErr w:type="spellEnd"/>
-      <w:r>
-        <w:rPr>
-          <w:rFonts w:eastAsia="新細明體" w:cstheme="minorHAnsi"/>
-          <w:kern w:val="0"/>
-        </w:rPr>
-        <w:t>=</w:t>
-      </w:r>
-      <w:proofErr w:type="spellStart"/>
-      <w:r>
-        <w:rPr>
-          <w:rFonts w:eastAsia="新細明體" w:cstheme="minorHAnsi"/>
-          <w:kern w:val="0"/>
-        </w:rPr>
-        <w:t>c++</w:t>
-      </w:r>
-      <w:proofErr w:type="spellEnd"/>
-      <w:r>
-        <w:rPr>
-          <w:rFonts w:eastAsia="新細明體" w:cstheme="minorHAnsi"/>
-          <w:kern w:val="0"/>
-        </w:rPr>
-        <w:t>11 -c mydisambig.cpp</w:t>
-      </w:r>
-    </w:p>
-    <w:p>
-      <w:pPr>
-        <w:ind w:leftChars="200" w:left="480"/>
-        <w:rPr>
-          <w:rFonts w:eastAsia="新細明體" w:cstheme="minorHAnsi"/>
-          <w:kern w:val="0"/>
-        </w:rPr>
-      </w:pPr>
-      <w:r>
-        <w:rPr>
-          <w:rFonts w:eastAsia="新細明體" w:cstheme="minorHAnsi"/>
-          <w:kern w:val="0"/>
-        </w:rPr>
-        <w:t xml:space="preserve">g++ -o </w:t>
-      </w:r>
-      <w:proofErr w:type="spellStart"/>
-      <w:r>
-        <w:rPr>
-          <w:rFonts w:eastAsia="新細明體" w:cstheme="minorHAnsi"/>
-          <w:kern w:val="0"/>
-        </w:rPr>
-        <w:t>mydisambig</w:t>
-      </w:r>
-      <w:proofErr w:type="spellEnd"/>
-      <w:r>
-        <w:rPr>
-          <w:rFonts w:eastAsia="新細明體" w:cstheme="minorHAnsi"/>
-          <w:kern w:val="0"/>
+        <w:t>How to “execute” your program</w:t>
+      </w:r>
+    </w:p>
+    <w:p>
+      <w:pPr>
+        <w:pStyle w:val="a3"/>
+        <w:numPr>
+          <w:ilvl w:val="0"/>
+          <w:numId w:val="3"/>
+        </w:numPr>
+        <w:ind w:leftChars="0"/>
+      </w:pPr>
+      <w:r>
+        <w:rPr>
+          <w:rFonts w:hint="eastAsia"/>
+        </w:rPr>
+        <w:t>m</w:t>
+      </w:r>
+      <w:r>
+        <w:t xml:space="preserve">ake map: </w:t>
+      </w:r>
+      <w:r>
+        <w:rPr>
+          <w:rFonts w:hint="eastAsia"/>
+        </w:rPr>
+        <w:t>執行</w:t>
+      </w:r>
+      <w:r>
+        <w:rPr>
+          <w:rFonts w:hint="eastAsia"/>
         </w:rPr>
         <w:t xml:space="preserve"> </w:t>
       </w:r>
-      <w:proofErr w:type="spellStart"/>
-      <w:proofErr w:type="gramStart"/>
-      <w:r>
-        <w:rPr>
-          <w:rFonts w:eastAsia="新細明體" w:cstheme="minorHAnsi"/>
-          <w:kern w:val="0"/>
-        </w:rPr>
-        <w:t>mydisambig.o</w:t>
-      </w:r>
-      <w:proofErr w:type="spellEnd"/>
-      <w:proofErr w:type="gramEnd"/>
-      <w:r>
-        <w:rPr>
-          <w:rFonts w:eastAsia="新細明體" w:cstheme="minorHAnsi"/>
-          <w:kern w:val="0"/>
-        </w:rPr>
-        <w:t xml:space="preserve"> $(SRIPATH)/lib/$(MACHINE_TYPE)/</w:t>
-      </w:r>
-      <w:proofErr w:type="spellStart"/>
-      <w:r>
-        <w:rPr>
-          <w:rFonts w:eastAsia="新細明體" w:cstheme="minorHAnsi"/>
-          <w:kern w:val="0"/>
-        </w:rPr>
-        <w:t>liboolm.a</w:t>
-      </w:r>
-      <w:proofErr w:type="spellEnd"/>
-      <w:r>
-        <w:rPr>
-          <w:rFonts w:eastAsia="新細明體" w:cstheme="minorHAnsi"/>
-          <w:kern w:val="0"/>
-        </w:rPr>
-        <w:t xml:space="preserve"> $(SRIPATH)/lib/</w:t>
-      </w:r>
-      <w:proofErr w:type="spellStart"/>
-      <w:r>
-        <w:rPr>
-          <w:rFonts w:eastAsia="新細明體" w:cstheme="minorHAnsi"/>
-          <w:kern w:val="0"/>
-        </w:rPr>
-        <w:t>i</w:t>
-      </w:r>
-      <w:proofErr w:type="spellEnd"/>
-      <w:r>
-        <w:rPr>
-          <w:rFonts w:eastAsia="新細明體" w:cstheme="minorHAnsi"/>
-          <w:kern w:val="0"/>
-        </w:rPr>
-        <w:t>$(MACHINE_TYPE)/</w:t>
-      </w:r>
-      <w:proofErr w:type="spellStart"/>
-      <w:r>
-        <w:rPr>
-          <w:rFonts w:eastAsia="新細明體" w:cstheme="minorHAnsi"/>
-          <w:kern w:val="0"/>
-        </w:rPr>
-        <w:t>libdstruct.a</w:t>
-      </w:r>
-      <w:proofErr w:type="spellEnd"/>
-      <w:r>
-        <w:rPr>
-          <w:rFonts w:eastAsia="新細明體" w:cstheme="minorHAnsi"/>
-          <w:kern w:val="0"/>
-        </w:rPr>
-        <w:t xml:space="preserve"> /$(SRIPATH)/lib/</w:t>
-      </w:r>
-      <w:proofErr w:type="spellStart"/>
-      <w:r>
-        <w:rPr>
-          <w:rFonts w:eastAsia="新細明體" w:cstheme="minorHAnsi"/>
-          <w:kern w:val="0"/>
-        </w:rPr>
-        <w:t>i</w:t>
-      </w:r>
-      <w:proofErr w:type="spellEnd"/>
-      <w:r>
-        <w:rPr>
-          <w:rFonts w:eastAsia="新細明體" w:cstheme="minorHAnsi"/>
-          <w:kern w:val="0"/>
-        </w:rPr>
-        <w:t>$(MACHINE_TYPE)/</w:t>
-      </w:r>
-      <w:proofErr w:type="spellStart"/>
-      <w:r>
-        <w:rPr>
-          <w:rFonts w:eastAsia="新細明體" w:cstheme="minorHAnsi"/>
-          <w:kern w:val="0"/>
-        </w:rPr>
-        <w:t>libmisc.a</w:t>
-      </w:r>
-      <w:proofErr w:type="spellEnd"/>
+      <w:r>
+        <w:t>mapping.py</w:t>
+      </w:r>
+      <w:r>
+        <w:rPr>
+          <w:rFonts w:hint="eastAsia"/>
+        </w:rPr>
+        <w:t>，產生</w:t>
+      </w:r>
+      <w:r>
+        <w:t>ZhuYin-Big5.map</w:t>
+      </w:r>
+    </w:p>
+    <w:p>
+      <w:pPr>
+        <w:pStyle w:val="a3"/>
+        <w:ind w:leftChars="0" w:left="840"/>
+      </w:pPr>
+      <w:r>
+        <w:t>python mapping.py Big5-ZhuYin.map ZhuYin-Big5.map</w:t>
+      </w:r>
+    </w:p>
+    <w:p>
+      <w:pPr>
+        <w:pStyle w:val="a3"/>
+        <w:numPr>
+          <w:ilvl w:val="0"/>
+          <w:numId w:val="3"/>
+        </w:numPr>
+        <w:ind w:leftChars="0"/>
+      </w:pPr>
+      <w:r>
+        <w:rPr>
+          <w:rFonts w:hint="eastAsia"/>
+        </w:rPr>
+        <w:t>m</w:t>
+      </w:r>
+      <w:r>
+        <w:t xml:space="preserve">ake separate: </w:t>
+      </w:r>
+      <w:r>
+        <w:rPr>
+          <w:rFonts w:hint="eastAsia"/>
+        </w:rPr>
+        <w:t>使用作業檔案提供的</w:t>
+      </w:r>
+      <w:r>
+        <w:t xml:space="preserve"> separator_big5 </w:t>
+      </w:r>
+      <w:r>
+        <w:rPr>
+          <w:rFonts w:hint="eastAsia"/>
+        </w:rPr>
+        <w:t>製作</w:t>
+      </w:r>
+      <w:r>
+        <w:t xml:space="preserve"> corpus_seg.txt</w:t>
+      </w:r>
+    </w:p>
+    <w:p>
+      <w:pPr>
+        <w:pStyle w:val="a3"/>
+        <w:ind w:leftChars="0" w:left="840"/>
+      </w:pPr>
+      <w:r>
+        <w:t>perl separator_big5.pl corpus.txt &gt; corpus_seg.txt</w:t>
+      </w:r>
+    </w:p>
+    <w:p>
+      <w:pPr>
+        <w:pStyle w:val="a3"/>
+        <w:numPr>
+          <w:ilvl w:val="0"/>
+          <w:numId w:val="3"/>
+        </w:numPr>
+        <w:ind w:leftChars="0"/>
+      </w:pPr>
+      <w:r>
+        <w:t xml:space="preserve">make </w:t>
+      </w:r>
+      <w:r>
+        <w:t>bigram</w:t>
+      </w:r>
+      <w:r>
+        <w:t xml:space="preserve">: </w:t>
+      </w:r>
+      <w:r>
+        <w:rPr>
+          <w:rFonts w:hint="eastAsia"/>
+        </w:rPr>
+        <w:t>使用</w:t>
+      </w:r>
+      <w:r>
+        <w:rPr>
+          <w:rFonts w:hint="eastAsia"/>
+        </w:rPr>
+        <w:t>srilm</w:t>
+      </w:r>
+      <w:r>
+        <w:rPr>
+          <w:rFonts w:hint="eastAsia"/>
+        </w:rPr>
+        <w:t>提供的</w:t>
+      </w:r>
+      <w:r>
+        <w:rPr>
+          <w:rFonts w:hint="eastAsia"/>
+        </w:rPr>
+        <w:t>ngram-count</w:t>
+      </w:r>
+      <w:r>
+        <w:rPr>
+          <w:rFonts w:hint="eastAsia"/>
+        </w:rPr>
+        <w:t>對已分割過的檔案製造</w:t>
+      </w:r>
+      <w:r>
+        <w:rPr>
+          <w:rFonts w:hint="eastAsia"/>
+        </w:rPr>
+        <w:t>出</w:t>
+      </w:r>
+      <w:r>
+        <w:rPr>
+          <w:rFonts w:hint="eastAsia"/>
+        </w:rPr>
+        <w:t>bigram.lm</w:t>
+      </w:r>
+    </w:p>
+    <w:p>
+      <w:pPr>
+        <w:pStyle w:val="a3"/>
+        <w:ind w:firstLine="360"/>
+      </w:pPr>
+      <w:r>
+        <w:t>$(SRIPATH)/bin/$(MACHINE_TYPE)/ngram-count -text corpus_seg.txt -write lm.cnt -order 2</w:t>
+      </w:r>
+    </w:p>
+    <w:p>
+      <w:pPr>
+        <w:ind w:left="360" w:firstLine="480"/>
+      </w:pPr>
+      <w:r>
+        <w:t>$(SRIPATH)/bin/$(MACHINE_TYPE)/ngram-count -read lm.cnt -lm bigram.lm -unk -order 2</w:t>
+      </w:r>
+    </w:p>
+    <w:p>
+      <w:pPr>
+        <w:ind w:left="360" w:firstLine="480"/>
+      </w:pPr>
+    </w:p>
+    <w:p>
+      <w:pPr>
+        <w:pStyle w:val="a3"/>
+        <w:ind w:leftChars="0" w:left="840"/>
+      </w:pPr>
+      <w:r>
+        <w:rPr>
+          <w:rFonts w:hint="eastAsia"/>
+        </w:rPr>
+        <w:t>如果沒有對</w:t>
+      </w:r>
+      <w:r>
+        <w:t>txt</w:t>
+      </w:r>
+      <w:r>
+        <w:rPr>
+          <w:rFonts w:hint="eastAsia"/>
+        </w:rPr>
+        <w:t>進行分割請先執行</w:t>
+      </w:r>
+      <w:r>
+        <w:t>mv testdata testdata_old</w:t>
+      </w:r>
+      <w:r>
+        <w:rPr>
+          <w:rFonts w:hint="eastAsia"/>
+        </w:rPr>
+        <w:t>、</w:t>
+      </w:r>
+      <w:r>
+        <w:t>perl separator_big5.pl testdata_old/${i}.txt &gt; testdata/${i}.txt</w:t>
+      </w:r>
+    </w:p>
+    <w:p>
+      <w:pPr>
+        <w:pStyle w:val="a3"/>
+        <w:numPr>
+          <w:ilvl w:val="0"/>
+          <w:numId w:val="3"/>
+        </w:numPr>
+        <w:ind w:leftChars="0"/>
+      </w:pPr>
+      <w:r>
+        <w:t xml:space="preserve">make test: </w:t>
+      </w:r>
+      <w:r>
+        <w:rPr>
+          <w:rFonts w:hint="eastAsia"/>
+        </w:rPr>
+        <w:t>使用</w:t>
+      </w:r>
+      <w:r>
+        <w:rPr>
+          <w:rFonts w:hint="eastAsia"/>
+        </w:rPr>
+        <w:t>srilm</w:t>
+      </w:r>
+      <w:r>
+        <w:rPr>
+          <w:rFonts w:hint="eastAsia"/>
+        </w:rPr>
+        <w:t>提供的</w:t>
+      </w:r>
+      <w:r>
+        <w:rPr>
+          <w:rFonts w:hint="eastAsia"/>
+        </w:rPr>
+        <w:t>disambig</w:t>
+      </w:r>
+      <w:r>
+        <w:rPr>
+          <w:rFonts w:hint="eastAsia"/>
+        </w:rPr>
+        <w:t>解析出答案</w:t>
+      </w:r>
+      <w:r>
+        <w:rPr>
+          <w:rFonts w:hint="eastAsia"/>
+        </w:rPr>
+        <w:t>，並存於</w:t>
+      </w:r>
+      <w:r>
+        <w:t>$(TESTDIR)</w:t>
+      </w:r>
+      <w:r>
+        <w:rPr>
+          <w:rFonts w:hint="eastAsia"/>
+        </w:rPr>
+        <w:t>，預設為</w:t>
+      </w:r>
+      <w:r>
+        <w:t>result1</w:t>
+      </w:r>
+    </w:p>
+    <w:p>
+      <w:pPr>
+        <w:pStyle w:val="a3"/>
+      </w:pPr>
+      <w:r>
+        <w:tab/>
+        <w:t>[ -d $(TESTDIR) ] || mkdir -p $(TESTDIR);</w:t>
+      </w:r>
+    </w:p>
+    <w:p>
+      <w:pPr>
+        <w:pStyle w:val="a3"/>
+      </w:pPr>
+      <w:r>
+        <w:tab/>
+        <w:t>@for i in $(shell seq 1 10); do \</w:t>
+      </w:r>
+    </w:p>
+    <w:p>
+      <w:pPr>
+        <w:pStyle w:val="a3"/>
+      </w:pPr>
+      <w:r>
+        <w:tab/>
+      </w:r>
+      <w:r>
+        <w:tab/>
+        <w:t>$(SRIPATH)/bin/$(MACHINE_TYPE)/disambig -text $(TESTDATA)/$${i}.txt -map $(TO) -lm $(LM) -order 2 &gt; $(TESTDIR)/$${i}.txt; \</w:t>
+      </w:r>
+    </w:p>
+    <w:p>
+      <w:pPr>
+        <w:pStyle w:val="a3"/>
+        <w:ind w:leftChars="0" w:left="840"/>
+      </w:pPr>
+      <w:r>
+        <w:tab/>
+        <w:t>done;</w:t>
+      </w:r>
+    </w:p>
+    <w:p>
+      <w:pPr>
+        <w:pStyle w:val="a3"/>
+        <w:numPr>
+          <w:ilvl w:val="0"/>
+          <w:numId w:val="3"/>
+        </w:numPr>
+        <w:ind w:leftChars="0"/>
+      </w:pPr>
+      <w:r>
+        <w:rPr>
+          <w:rFonts w:hint="eastAsia"/>
+        </w:rPr>
+        <w:t>m</w:t>
+      </w:r>
+      <w:r>
+        <w:t xml:space="preserve">ake run: </w:t>
+      </w:r>
+      <w:r>
+        <w:rPr>
+          <w:rFonts w:hint="eastAsia"/>
+        </w:rPr>
+        <w:t>執行</w:t>
+      </w:r>
+      <w:r>
+        <w:rPr>
+          <w:rFonts w:hint="eastAsia"/>
+        </w:rPr>
+        <w:t xml:space="preserve"> </w:t>
+      </w:r>
+      <w:r>
+        <w:t xml:space="preserve">mydisambig </w:t>
+      </w:r>
+      <w:r>
+        <w:rPr>
+          <w:rFonts w:hint="eastAsia"/>
+        </w:rPr>
+        <w:t>並把結果存於</w:t>
+      </w:r>
+      <w:r>
+        <w:t>$(MYDISAMBIGDIR)</w:t>
+      </w:r>
+      <w:r>
+        <w:rPr>
+          <w:rFonts w:hint="eastAsia"/>
+        </w:rPr>
+        <w:t>，預設為</w:t>
+      </w:r>
+      <w:r>
+        <w:t>result2</w:t>
+      </w:r>
+    </w:p>
+    <w:p>
+      <w:pPr>
+        <w:pStyle w:val="a3"/>
+      </w:pPr>
+      <w:r>
+        <w:tab/>
+        <w:t>[ -d $(MYDISAMBIGDIR) ] || mkdir -p $(MYDISAMBIGDIR);</w:t>
+      </w:r>
+    </w:p>
+    <w:p>
+      <w:pPr>
+        <w:pStyle w:val="a3"/>
+      </w:pPr>
+      <w:r>
+        <w:tab/>
+        <w:t>for i in $(shell seq 1 10) ; do \</w:t>
+      </w:r>
+    </w:p>
+    <w:p>
+      <w:pPr>
+        <w:pStyle w:val="a3"/>
+      </w:pPr>
+      <w:r>
+        <w:tab/>
+        <w:t xml:space="preserve">    echo "Running $$i.txt"; \</w:t>
+      </w:r>
+    </w:p>
+    <w:p>
+      <w:pPr>
+        <w:pStyle w:val="a3"/>
+      </w:pPr>
+      <w:r>
+        <w:tab/>
+        <w:t xml:space="preserve">    ./mydisambig -text testdata/$$i.txt -map $(TO) -lm $(LM) -order 2 &gt; $(MYDISAMBIGDIR)/$$i.txt; \</w:t>
+      </w:r>
+    </w:p>
+    <w:p>
+      <w:pPr>
+        <w:pStyle w:val="a3"/>
+        <w:ind w:leftChars="0" w:left="840"/>
+      </w:pPr>
+      <w:r>
+        <w:tab/>
+        <w:t>done;</w:t>
+      </w:r>
+    </w:p>
+    <w:p>
+      <w:pPr>
+        <w:pStyle w:val="a3"/>
+        <w:numPr>
+          <w:ilvl w:val="0"/>
+          <w:numId w:val="3"/>
+        </w:numPr>
+        <w:ind w:leftChars="0"/>
+      </w:pPr>
+      <w:r>
+        <w:t xml:space="preserve">make clean: </w:t>
+      </w:r>
+      <w:r>
+        <w:rPr>
+          <w:rFonts w:hint="eastAsia"/>
+        </w:rPr>
+        <w:t>清除之前</w:t>
+      </w:r>
+      <w:r>
+        <w:t xml:space="preserve"> make </w:t>
+      </w:r>
+      <w:r>
+        <w:rPr>
+          <w:rFonts w:hint="eastAsia"/>
+        </w:rPr>
+        <w:t>產生的檔案</w:t>
+      </w:r>
+    </w:p>
+    <w:p>
+      <w:pPr>
+        <w:ind w:left="840"/>
+      </w:pPr>
+      <w:r>
+        <w:t>rm -f mydisambig.o mydisambig</w:t>
+      </w:r>
     </w:p>
     <w:p/>
     <w:p>
@@ -466,720 +777,6 @@
         <w:ind w:leftChars="0"/>
       </w:pPr>
       <w:r>
-        <w:t>How to “execute” your program</w:t>
-      </w:r>
-    </w:p>
-    <w:p>
-      <w:pPr>
-        <w:pStyle w:val="a3"/>
-        <w:numPr>
-          <w:ilvl w:val="0"/>
-          <w:numId w:val="3"/>
-        </w:numPr>
-        <w:ind w:leftChars="0"/>
-      </w:pPr>
-      <w:r>
-        <w:rPr>
-          <w:rFonts w:hint="eastAsia"/>
-        </w:rPr>
-        <w:t>m</w:t>
-      </w:r>
-      <w:r>
-        <w:t xml:space="preserve">ake map: </w:t>
-      </w:r>
-      <w:r>
-        <w:rPr>
-          <w:rFonts w:hint="eastAsia"/>
-        </w:rPr>
-        <w:t>執行</w:t>
-      </w:r>
-      <w:r>
-        <w:rPr>
-          <w:rFonts w:hint="eastAsia"/>
-        </w:rPr>
-        <w:t xml:space="preserve"> </w:t>
-      </w:r>
-      <w:r>
-        <w:t>mapping.py</w:t>
-      </w:r>
-      <w:r>
-        <w:rPr>
-          <w:rFonts w:hint="eastAsia"/>
-        </w:rPr>
-        <w:t>，產生</w:t>
-      </w:r>
-      <w:r>
-        <w:t>ZhuYin-Big5.map</w:t>
-      </w:r>
-    </w:p>
-    <w:p>
-      <w:pPr>
-        <w:pStyle w:val="a3"/>
-        <w:ind w:leftChars="0" w:left="840"/>
-      </w:pPr>
-      <w:r>
-        <w:t>python mapping.py Big5-ZhuYin.map ZhuYin-Big5.map</w:t>
-      </w:r>
-    </w:p>
-    <w:p>
-      <w:pPr>
-        <w:pStyle w:val="a3"/>
-        <w:numPr>
-          <w:ilvl w:val="0"/>
-          <w:numId w:val="3"/>
-        </w:numPr>
-        <w:ind w:leftChars="0"/>
-      </w:pPr>
-      <w:r>
-        <w:t xml:space="preserve">make </w:t>
-      </w:r>
-      <w:proofErr w:type="spellStart"/>
-      <w:r>
-        <w:t>build_lm</w:t>
-      </w:r>
-      <w:proofErr w:type="spellEnd"/>
-      <w:r>
-        <w:t xml:space="preserve">: </w:t>
-      </w:r>
-      <w:r>
-        <w:rPr>
-          <w:rFonts w:hint="eastAsia"/>
-        </w:rPr>
-        <w:t>使用</w:t>
-      </w:r>
-      <w:proofErr w:type="spellStart"/>
-      <w:r>
-        <w:rPr>
-          <w:rFonts w:hint="eastAsia"/>
-        </w:rPr>
-        <w:t>srilm</w:t>
-      </w:r>
-      <w:proofErr w:type="spellEnd"/>
-      <w:r>
-        <w:rPr>
-          <w:rFonts w:hint="eastAsia"/>
-        </w:rPr>
-        <w:t>提供的</w:t>
-      </w:r>
-      <w:proofErr w:type="spellStart"/>
-      <w:r>
-        <w:rPr>
-          <w:rFonts w:hint="eastAsia"/>
-        </w:rPr>
-        <w:t>ngram</w:t>
-      </w:r>
-      <w:proofErr w:type="spellEnd"/>
-      <w:r>
-        <w:rPr>
-          <w:rFonts w:hint="eastAsia"/>
-        </w:rPr>
-        <w:t>-count</w:t>
-      </w:r>
-      <w:r>
-        <w:rPr>
-          <w:rFonts w:hint="eastAsia"/>
-        </w:rPr>
-        <w:t>對已分割過的檔案製造</w:t>
-      </w:r>
-      <w:r>
-        <w:rPr>
-          <w:rFonts w:hint="eastAsia"/>
-        </w:rPr>
-        <w:t>出</w:t>
-      </w:r>
-      <w:proofErr w:type="spellStart"/>
-      <w:r>
-        <w:rPr>
-          <w:rFonts w:hint="eastAsia"/>
-        </w:rPr>
-        <w:t>bigram.lm</w:t>
-      </w:r>
-      <w:proofErr w:type="spellEnd"/>
-    </w:p>
-    <w:p>
-      <w:pPr>
-        <w:pStyle w:val="a3"/>
-        <w:ind w:leftChars="0" w:left="840"/>
-      </w:pPr>
-      <w:proofErr w:type="spellStart"/>
-      <w:r>
-        <w:t>perl</w:t>
-      </w:r>
-      <w:proofErr w:type="spellEnd"/>
-      <w:r>
-        <w:t xml:space="preserve"> separator_big5.pl corpus.txt &gt; corpus_seg.txt</w:t>
-      </w:r>
-    </w:p>
-    <w:p>
-      <w:pPr>
-        <w:pStyle w:val="a3"/>
-        <w:ind w:firstLine="360"/>
-      </w:pPr>
-      <w:r>
-        <w:t>$(SRIPATH)/bin/$(MACHINE_TYPE)/</w:t>
-      </w:r>
-      <w:proofErr w:type="spellStart"/>
-      <w:r>
-        <w:t>ngram</w:t>
-      </w:r>
-      <w:proofErr w:type="spellEnd"/>
-      <w:r>
-        <w:t xml:space="preserve">-count -text corpus_seg.txt -write </w:t>
-      </w:r>
-      <w:proofErr w:type="spellStart"/>
-      <w:r>
-        <w:t>lm.cnt</w:t>
-      </w:r>
-      <w:proofErr w:type="spellEnd"/>
-      <w:r>
-        <w:t xml:space="preserve"> -order 2</w:t>
-      </w:r>
-    </w:p>
-    <w:p>
-      <w:pPr>
-        <w:ind w:left="360" w:firstLine="480"/>
-      </w:pPr>
-      <w:r>
-        <w:t>$(SRIPATH)/bin/$(MACHINE_TYPE)/</w:t>
-      </w:r>
-      <w:proofErr w:type="spellStart"/>
-      <w:r>
-        <w:t>ngram</w:t>
-      </w:r>
-      <w:proofErr w:type="spellEnd"/>
-      <w:r>
-        <w:t xml:space="preserve">-count -read </w:t>
-      </w:r>
-      <w:proofErr w:type="spellStart"/>
-      <w:r>
-        <w:t>lm.cnt</w:t>
-      </w:r>
-      <w:proofErr w:type="spellEnd"/>
-      <w:r>
-        <w:t xml:space="preserve"> -</w:t>
-      </w:r>
-      <w:proofErr w:type="spellStart"/>
-      <w:r>
-        <w:t>lm</w:t>
-      </w:r>
-      <w:proofErr w:type="spellEnd"/>
-      <w:r>
-        <w:t xml:space="preserve"> </w:t>
-      </w:r>
-      <w:proofErr w:type="spellStart"/>
-      <w:proofErr w:type="gramStart"/>
-      <w:r>
-        <w:t>bigram.lm</w:t>
-      </w:r>
-      <w:proofErr w:type="spellEnd"/>
-      <w:proofErr w:type="gramEnd"/>
-      <w:r>
-        <w:t xml:space="preserve"> -</w:t>
-      </w:r>
-      <w:proofErr w:type="spellStart"/>
-      <w:r>
-        <w:t>unk</w:t>
-      </w:r>
-      <w:proofErr w:type="spellEnd"/>
-      <w:r>
-        <w:t xml:space="preserve"> -order 2</w:t>
-      </w:r>
-    </w:p>
-    <w:p>
-      <w:pPr>
-        <w:ind w:left="360" w:firstLine="480"/>
-        <w:rPr>
-          <w:rFonts w:hint="eastAsia"/>
-        </w:rPr>
-      </w:pPr>
-    </w:p>
-    <w:p>
-      <w:pPr>
-        <w:pStyle w:val="a3"/>
-        <w:ind w:leftChars="0" w:left="840"/>
-      </w:pPr>
-      <w:r>
-        <w:rPr>
-          <w:rFonts w:hint="eastAsia"/>
-        </w:rPr>
-        <w:t>如果沒有對</w:t>
-      </w:r>
-      <w:r>
-        <w:t>txt</w:t>
-      </w:r>
-      <w:r>
-        <w:rPr>
-          <w:rFonts w:hint="eastAsia"/>
-        </w:rPr>
-        <w:t>進行分割請先執行</w:t>
-      </w:r>
-      <w:r>
-        <w:t xml:space="preserve">mv </w:t>
-      </w:r>
-      <w:proofErr w:type="spellStart"/>
-      <w:r>
-        <w:t>testdata</w:t>
-      </w:r>
-      <w:proofErr w:type="spellEnd"/>
-      <w:r>
-        <w:t xml:space="preserve"> </w:t>
-      </w:r>
-      <w:proofErr w:type="spellStart"/>
-      <w:r>
-        <w:t>testdata_old</w:t>
-      </w:r>
-      <w:proofErr w:type="spellEnd"/>
-      <w:r>
-        <w:rPr>
-          <w:rFonts w:hint="eastAsia"/>
-        </w:rPr>
-        <w:t>、</w:t>
-      </w:r>
-      <w:proofErr w:type="spellStart"/>
-      <w:r>
-        <w:t>perl</w:t>
-      </w:r>
-      <w:proofErr w:type="spellEnd"/>
-      <w:r>
-        <w:t xml:space="preserve"> separator_big5.pl </w:t>
-      </w:r>
-      <w:proofErr w:type="spellStart"/>
-      <w:r>
-        <w:t>testdata_old</w:t>
-      </w:r>
-      <w:proofErr w:type="spellEnd"/>
-      <w:r>
-        <w:t xml:space="preserve">/${i}.txt &gt; </w:t>
-      </w:r>
-      <w:proofErr w:type="spellStart"/>
-      <w:r>
-        <w:t>testdata</w:t>
-      </w:r>
-      <w:proofErr w:type="spellEnd"/>
-      <w:r>
-        <w:t>/${i}.txt</w:t>
-      </w:r>
-    </w:p>
-    <w:p>
-      <w:pPr>
-        <w:pStyle w:val="a3"/>
-        <w:numPr>
-          <w:ilvl w:val="0"/>
-          <w:numId w:val="3"/>
-        </w:numPr>
-        <w:ind w:leftChars="0"/>
-      </w:pPr>
-      <w:r>
-        <w:t xml:space="preserve">make test: </w:t>
-      </w:r>
-      <w:r>
-        <w:rPr>
-          <w:rFonts w:hint="eastAsia"/>
-        </w:rPr>
-        <w:t>使用</w:t>
-      </w:r>
-      <w:proofErr w:type="spellStart"/>
-      <w:r>
-        <w:rPr>
-          <w:rFonts w:hint="eastAsia"/>
-        </w:rPr>
-        <w:t>srilm</w:t>
-      </w:r>
-      <w:proofErr w:type="spellEnd"/>
-      <w:r>
-        <w:rPr>
-          <w:rFonts w:hint="eastAsia"/>
-        </w:rPr>
-        <w:t>提供的</w:t>
-      </w:r>
-      <w:proofErr w:type="spellStart"/>
-      <w:r>
-        <w:rPr>
-          <w:rFonts w:hint="eastAsia"/>
-        </w:rPr>
-        <w:t>disambig</w:t>
-      </w:r>
-      <w:proofErr w:type="spellEnd"/>
-      <w:r>
-        <w:rPr>
-          <w:rFonts w:hint="eastAsia"/>
-        </w:rPr>
-        <w:t>解析出答案</w:t>
-      </w:r>
-      <w:r>
-        <w:rPr>
-          <w:rFonts w:hint="eastAsia"/>
-        </w:rPr>
-        <w:t>，並存於</w:t>
-      </w:r>
-      <w:r>
-        <w:t>$(TESTDIR)</w:t>
-      </w:r>
-      <w:r>
-        <w:rPr>
-          <w:rFonts w:hint="eastAsia"/>
-        </w:rPr>
-        <w:t>，</w:t>
-      </w:r>
-      <w:r>
-        <w:rPr>
-          <w:rFonts w:hint="eastAsia"/>
-        </w:rPr>
-        <w:t>預設為</w:t>
-      </w:r>
-      <w:r>
-        <w:t>result1</w:t>
-      </w:r>
-    </w:p>
-    <w:p>
-      <w:pPr>
-        <w:pStyle w:val="a3"/>
-      </w:pPr>
-      <w:r>
-        <w:tab/>
-        <w:t>[ -d $(TESTDIR</w:t>
-      </w:r>
-      <w:proofErr w:type="gramStart"/>
-      <w:r>
-        <w:t>) ]</w:t>
-      </w:r>
-      <w:proofErr w:type="gramEnd"/>
-      <w:r>
-        <w:t xml:space="preserve"> || </w:t>
-      </w:r>
-      <w:proofErr w:type="spellStart"/>
-      <w:r>
-        <w:t>mkdir</w:t>
-      </w:r>
-      <w:proofErr w:type="spellEnd"/>
-      <w:r>
-        <w:t xml:space="preserve"> -p $(TESTDIR);</w:t>
-      </w:r>
-    </w:p>
-    <w:p>
-      <w:pPr>
-        <w:pStyle w:val="a3"/>
-      </w:pPr>
-      <w:r>
-        <w:tab/>
-        <w:t xml:space="preserve">@for </w:t>
-      </w:r>
-      <w:proofErr w:type="spellStart"/>
-      <w:r>
-        <w:t>i</w:t>
-      </w:r>
-      <w:proofErr w:type="spellEnd"/>
-      <w:r>
-        <w:t xml:space="preserve"> in $(shell </w:t>
-      </w:r>
-      <w:proofErr w:type="spellStart"/>
-      <w:r>
-        <w:t>seq</w:t>
-      </w:r>
-      <w:proofErr w:type="spellEnd"/>
-      <w:r>
-        <w:t xml:space="preserve"> 1 10); do \</w:t>
-      </w:r>
-    </w:p>
-    <w:p>
-      <w:pPr>
-        <w:pStyle w:val="a3"/>
-      </w:pPr>
-      <w:r>
-        <w:tab/>
-      </w:r>
-      <w:r>
-        <w:tab/>
-      </w:r>
-      <w:r>
-        <w:t>$(SRIPATH)/bin/$(MACHINE_TYPE)/</w:t>
-      </w:r>
-      <w:proofErr w:type="spellStart"/>
-      <w:r>
-        <w:t>disambig</w:t>
-      </w:r>
-      <w:proofErr w:type="spellEnd"/>
-      <w:r>
-        <w:t xml:space="preserve"> -text $(TESTDATA)/$${i}.txt -map $(TO) -</w:t>
-      </w:r>
-      <w:proofErr w:type="spellStart"/>
-      <w:r>
-        <w:t>lm</w:t>
-      </w:r>
-      <w:proofErr w:type="spellEnd"/>
-      <w:r>
-        <w:t xml:space="preserve"> $(LM) -order 2 &gt; $(TESTDIR)/$${</w:t>
-      </w:r>
-      <w:proofErr w:type="spellStart"/>
-      <w:r>
-        <w:t>i</w:t>
-      </w:r>
-      <w:proofErr w:type="spellEnd"/>
-      <w:r>
-        <w:t>}.txt; \</w:t>
-      </w:r>
-    </w:p>
-    <w:p>
-      <w:pPr>
-        <w:pStyle w:val="a3"/>
-        <w:ind w:leftChars="0" w:left="840"/>
-        <w:rPr>
-          <w:rFonts w:hint="eastAsia"/>
-        </w:rPr>
-      </w:pPr>
-      <w:r>
-        <w:tab/>
-        <w:t>done;</w:t>
-      </w:r>
-    </w:p>
-    <w:p>
-      <w:pPr>
-        <w:pStyle w:val="a3"/>
-        <w:numPr>
-          <w:ilvl w:val="0"/>
-          <w:numId w:val="3"/>
-        </w:numPr>
-        <w:ind w:leftChars="0"/>
-      </w:pPr>
-      <w:r>
-        <w:rPr>
-          <w:rFonts w:hint="eastAsia"/>
-        </w:rPr>
-        <w:t>m</w:t>
-      </w:r>
-      <w:r>
-        <w:t xml:space="preserve">ake run: </w:t>
-      </w:r>
-      <w:r>
-        <w:rPr>
-          <w:rFonts w:hint="eastAsia"/>
-        </w:rPr>
-        <w:t>執行</w:t>
-      </w:r>
-      <w:r>
-        <w:rPr>
-          <w:rFonts w:hint="eastAsia"/>
-        </w:rPr>
-        <w:t xml:space="preserve"> </w:t>
-      </w:r>
-      <w:proofErr w:type="spellStart"/>
-      <w:r>
-        <w:t>mydisambig</w:t>
-      </w:r>
-      <w:proofErr w:type="spellEnd"/>
-      <w:r>
-        <w:t xml:space="preserve"> </w:t>
-      </w:r>
-      <w:r>
-        <w:rPr>
-          <w:rFonts w:hint="eastAsia"/>
-        </w:rPr>
-        <w:t>並把結果存於</w:t>
-      </w:r>
-      <w:r>
-        <w:t>$(MYDISAMBIGDIR)</w:t>
-      </w:r>
-      <w:r>
-        <w:rPr>
-          <w:rFonts w:hint="eastAsia"/>
-        </w:rPr>
-        <w:t>，預設為</w:t>
-      </w:r>
-      <w:r>
-        <w:t>result2</w:t>
-      </w:r>
-    </w:p>
-    <w:p>
-      <w:pPr>
-        <w:pStyle w:val="a3"/>
-      </w:pPr>
-      <w:r>
-        <w:tab/>
-        <w:t>[ -d $(MYDISAMBIGDIR</w:t>
-      </w:r>
-      <w:proofErr w:type="gramStart"/>
-      <w:r>
-        <w:t>) ]</w:t>
-      </w:r>
-      <w:proofErr w:type="gramEnd"/>
-      <w:r>
-        <w:t xml:space="preserve"> || </w:t>
-      </w:r>
-      <w:proofErr w:type="spellStart"/>
-      <w:r>
-        <w:t>mkdir</w:t>
-      </w:r>
-      <w:proofErr w:type="spellEnd"/>
-      <w:r>
-        <w:t xml:space="preserve"> -p $(MYDISAMBIGDIR);</w:t>
-      </w:r>
-    </w:p>
-    <w:p>
-      <w:pPr>
-        <w:pStyle w:val="a3"/>
-      </w:pPr>
-      <w:r>
-        <w:tab/>
-        <w:t xml:space="preserve">for </w:t>
-      </w:r>
-      <w:proofErr w:type="spellStart"/>
-      <w:r>
-        <w:t>i</w:t>
-      </w:r>
-      <w:proofErr w:type="spellEnd"/>
-      <w:r>
-        <w:t xml:space="preserve"> in $(shell </w:t>
-      </w:r>
-      <w:proofErr w:type="spellStart"/>
-      <w:r>
-        <w:t>seq</w:t>
-      </w:r>
-      <w:proofErr w:type="spellEnd"/>
-      <w:r>
-        <w:t xml:space="preserve"> 1 10</w:t>
-      </w:r>
-      <w:proofErr w:type="gramStart"/>
-      <w:r>
-        <w:t>) ;</w:t>
-      </w:r>
-      <w:proofErr w:type="gramEnd"/>
-      <w:r>
-        <w:t xml:space="preserve"> do \</w:t>
-      </w:r>
-    </w:p>
-    <w:p>
-      <w:pPr>
-        <w:pStyle w:val="a3"/>
-      </w:pPr>
-      <w:r>
-        <w:tab/>
-        <w:t xml:space="preserve">    echo "Running $$i.txt"; \</w:t>
-      </w:r>
-    </w:p>
-    <w:p>
-      <w:pPr>
-        <w:pStyle w:val="a3"/>
-      </w:pPr>
-      <w:r>
-        <w:tab/>
-        <w:t xml:space="preserve">    </w:t>
-      </w:r>
-      <w:proofErr w:type="gramStart"/>
-      <w:r>
-        <w:t>./</w:t>
-      </w:r>
-      <w:proofErr w:type="spellStart"/>
-      <w:proofErr w:type="gramEnd"/>
-      <w:r>
-        <w:t>mydisambig</w:t>
-      </w:r>
-      <w:proofErr w:type="spellEnd"/>
-      <w:r>
-        <w:t xml:space="preserve"> -text </w:t>
-      </w:r>
-      <w:proofErr w:type="spellStart"/>
-      <w:r>
-        <w:t>testdata</w:t>
-      </w:r>
-      <w:proofErr w:type="spellEnd"/>
-      <w:r>
-        <w:t>/$$i.txt -map $(TO) -</w:t>
-      </w:r>
-      <w:proofErr w:type="spellStart"/>
-      <w:r>
-        <w:t>lm</w:t>
-      </w:r>
-      <w:proofErr w:type="spellEnd"/>
-      <w:r>
-        <w:t xml:space="preserve"> $(LM) -order 2 &gt; $(MYDISAMBIGDIR)/$$i.txt; \</w:t>
-      </w:r>
-    </w:p>
-    <w:p>
-      <w:pPr>
-        <w:pStyle w:val="a3"/>
-        <w:ind w:leftChars="0" w:left="840"/>
-        <w:rPr>
-          <w:rFonts w:hint="eastAsia"/>
-        </w:rPr>
-      </w:pPr>
-      <w:r>
-        <w:tab/>
-        <w:t>done;</w:t>
-      </w:r>
-    </w:p>
-    <w:p>
-      <w:pPr>
-        <w:pStyle w:val="a3"/>
-        <w:numPr>
-          <w:ilvl w:val="0"/>
-          <w:numId w:val="3"/>
-        </w:numPr>
-        <w:ind w:leftChars="0"/>
-      </w:pPr>
-      <w:r>
-        <w:t xml:space="preserve">make clean: </w:t>
-      </w:r>
-      <w:r>
-        <w:rPr>
-          <w:rFonts w:hint="eastAsia"/>
-        </w:rPr>
-        <w:t>清除之前</w:t>
-      </w:r>
-      <w:r>
-        <w:t xml:space="preserve"> make </w:t>
-      </w:r>
-      <w:r>
-        <w:rPr>
-          <w:rFonts w:hint="eastAsia"/>
-        </w:rPr>
-        <w:t>產生的檔案</w:t>
-      </w:r>
-    </w:p>
-    <w:p>
-      <w:pPr>
-        <w:ind w:left="840"/>
-      </w:pPr>
-      <w:proofErr w:type="spellStart"/>
-      <w:r>
-        <w:t>rm</w:t>
-      </w:r>
-      <w:proofErr w:type="spellEnd"/>
-      <w:r>
-        <w:t xml:space="preserve"> -f </w:t>
-      </w:r>
-      <w:proofErr w:type="spellStart"/>
-      <w:proofErr w:type="gramStart"/>
-      <w:r>
-        <w:t>mydisambig.o</w:t>
-      </w:r>
-      <w:proofErr w:type="spellEnd"/>
-      <w:proofErr w:type="gramEnd"/>
-      <w:r>
-        <w:t xml:space="preserve"> </w:t>
-      </w:r>
-      <w:proofErr w:type="spellStart"/>
-      <w:r>
-        <w:t>mydisambig</w:t>
-      </w:r>
-      <w:proofErr w:type="spellEnd"/>
-    </w:p>
-    <w:p>
-      <w:pPr>
-        <w:rPr>
-          <w:rFonts w:hint="eastAsia"/>
-        </w:rPr>
-      </w:pPr>
-    </w:p>
-    <w:p>
-      <w:pPr>
-        <w:pStyle w:val="a3"/>
-        <w:numPr>
-          <w:ilvl w:val="0"/>
-          <w:numId w:val="1"/>
-        </w:numPr>
-        <w:ind w:leftChars="0"/>
-      </w:pPr>
-      <w:r>
         <w:lastRenderedPageBreak/>
         <w:t>What you have done</w:t>
       </w:r>
@@ -1210,11 +807,9 @@
         </w:rPr>
         <w:t>修正了</w:t>
       </w:r>
-      <w:proofErr w:type="spellStart"/>
       <w:r>
         <w:t>makefile</w:t>
       </w:r>
-      <w:proofErr w:type="spellEnd"/>
       <w:r>
         <w:rPr>
           <w:rFonts w:hint="eastAsia"/>
@@ -1235,9 +830,6 @@
       <w:pPr>
         <w:pStyle w:val="a3"/>
         <w:ind w:leftChars="0"/>
-        <w:rPr>
-          <w:rFonts w:hint="eastAsia"/>
-        </w:rPr>
       </w:pPr>
       <w:r>
         <w:rPr>
@@ -1245,22 +837,18 @@
         </w:rPr>
         <w:t>並在</w:t>
       </w:r>
-      <w:proofErr w:type="spellStart"/>
       <w:r>
         <w:t>mydisambig</w:t>
       </w:r>
-      <w:proofErr w:type="spellEnd"/>
       <w:r>
         <w:rPr>
           <w:rFonts w:hint="eastAsia"/>
         </w:rPr>
         <w:t>中實作了</w:t>
       </w:r>
-      <w:proofErr w:type="spellStart"/>
       <w:r>
         <w:t>viterbi</w:t>
       </w:r>
-      <w:proofErr w:type="spellEnd"/>
       <w:r>
         <w:rPr>
           <w:rFonts w:hint="eastAsia"/>

</xml_diff>